<commit_message>
update blackbox_test_03-1ac0071.docx file details
</commit_message>
<xml_diff>
--- a/Tests/Test_04-1ac0071/blackbox_test_03-1ac0071.docx
+++ b/Tests/Test_04-1ac0071/blackbox_test_03-1ac0071.docx
@@ -65,10 +65,13 @@
         <w:t xml:space="preserve">                                                                                            </w:t>
       </w:r>
       <w:r>
-        <w:t xml:space="preserve">                             </w:t>
+        <w:t xml:space="preserve">                        </w:t>
       </w:r>
       <w:r>
         <w:t>Date conducted: </w:t>
+      </w:r>
+      <w:r>
+        <w:t>Nov 28, 2024, 9:50 PM</w:t>
       </w:r>
     </w:p>
     <w:p>
@@ -140,11 +143,11 @@
         <w:tblLook w:val="04A0" w:firstRow="1" w:lastRow="0" w:firstColumn="1" w:lastColumn="0" w:noHBand="0" w:noVBand="1"/>
       </w:tblPr>
       <w:tblGrid>
-        <w:gridCol w:w="4225"/>
-        <w:gridCol w:w="2380"/>
-        <w:gridCol w:w="1229"/>
-        <w:gridCol w:w="7086"/>
-        <w:gridCol w:w="1330"/>
+        <w:gridCol w:w="3254"/>
+        <w:gridCol w:w="1824"/>
+        <w:gridCol w:w="1077"/>
+        <w:gridCol w:w="5058"/>
+        <w:gridCol w:w="5037"/>
         <w:gridCol w:w="1020"/>
       </w:tblGrid>
       <w:tr>
@@ -424,6 +427,9 @@
             <w:r>
               <w:t> </w:t>
             </w:r>
+            <w:r>
+              <w:t>App displays Dashboard screen after login</w:t>
+            </w:r>
           </w:p>
         </w:tc>
         <w:tc>
@@ -447,6 +453,9 @@
           <w:p>
             <w:r>
               <w:t> </w:t>
+            </w:r>
+            <w:r>
+              <w:t>Pass</w:t>
             </w:r>
           </w:p>
         </w:tc>
@@ -569,7 +578,11 @@
             <w:vAlign w:val="center"/>
             <w:hideMark/>
           </w:tcPr>
-          <w:p/>
+          <w:p>
+            <w:r>
+              <w:t>Dashboard displays all UI components</w:t>
+            </w:r>
+          </w:p>
         </w:tc>
         <w:tc>
           <w:tcPr>
@@ -589,7 +602,11 @@
             <w:vAlign w:val="center"/>
             <w:hideMark/>
           </w:tcPr>
-          <w:p/>
+          <w:p>
+            <w:r>
+              <w:t>Pass</w:t>
+            </w:r>
+          </w:p>
         </w:tc>
       </w:tr>
       <w:tr>
@@ -713,7 +730,11 @@
             <w:vAlign w:val="center"/>
             <w:hideMark/>
           </w:tcPr>
-          <w:p/>
+          <w:p>
+            <w:r>
+              <w:t>Through changing window size, the Dashboard UI components retains its visual consistency</w:t>
+            </w:r>
+          </w:p>
         </w:tc>
         <w:tc>
           <w:tcPr>
@@ -733,7 +754,11 @@
             <w:vAlign w:val="center"/>
             <w:hideMark/>
           </w:tcPr>
-          <w:p/>
+          <w:p>
+            <w:r>
+              <w:t>Pass</w:t>
+            </w:r>
+          </w:p>
         </w:tc>
       </w:tr>
       <w:tr>
@@ -854,7 +879,11 @@
             <w:vAlign w:val="center"/>
             <w:hideMark/>
           </w:tcPr>
-          <w:p/>
+          <w:p>
+            <w:r>
+              <w:t>No response action is displayed by the app</w:t>
+            </w:r>
+          </w:p>
         </w:tc>
         <w:tc>
           <w:tcPr>
@@ -874,7 +903,11 @@
             <w:vAlign w:val="center"/>
             <w:hideMark/>
           </w:tcPr>
-          <w:p/>
+          <w:p>
+            <w:r>
+              <w:t>Fail</w:t>
+            </w:r>
+          </w:p>
         </w:tc>
       </w:tr>
       <w:tr>
@@ -900,6 +933,7 @@
           </w:tcPr>
           <w:p>
             <w:r>
+              <w:lastRenderedPageBreak/>
               <w:t>Test functionality of Dashboard background setup button</w:t>
             </w:r>
           </w:p>
@@ -991,7 +1025,11 @@
             <w:vAlign w:val="center"/>
             <w:hideMark/>
           </w:tcPr>
-          <w:p/>
+          <w:p>
+            <w:r>
+              <w:t>Background setup mode is enabled and the navigation arrows replace the hidden dashboard buttons</w:t>
+            </w:r>
+          </w:p>
         </w:tc>
         <w:tc>
           <w:tcPr>
@@ -1011,7 +1049,11 @@
             <w:vAlign w:val="center"/>
             <w:hideMark/>
           </w:tcPr>
-          <w:p/>
+          <w:p>
+            <w:r>
+              <w:t>Pass</w:t>
+            </w:r>
+          </w:p>
         </w:tc>
       </w:tr>
       <w:tr>
@@ -1037,7 +1079,6 @@
           </w:tcPr>
           <w:p>
             <w:r>
-              <w:lastRenderedPageBreak/>
               <w:t>Test functionality of Dashboard play/pause timer button</w:t>
             </w:r>
           </w:p>
@@ -1129,7 +1170,11 @@
             <w:vAlign w:val="center"/>
             <w:hideMark/>
           </w:tcPr>
-          <w:p/>
+          <w:p>
+            <w:r>
+              <w:t>Displayed timer doesn’t start countdown</w:t>
+            </w:r>
+          </w:p>
         </w:tc>
         <w:tc>
           <w:tcPr>
@@ -1149,7 +1194,11 @@
             <w:vAlign w:val="center"/>
             <w:hideMark/>
           </w:tcPr>
-          <w:p/>
+          <w:p>
+            <w:r>
+              <w:t>Fail</w:t>
+            </w:r>
+          </w:p>
         </w:tc>
       </w:tr>
       <w:tr>
@@ -1175,7 +1224,13 @@
           </w:tcPr>
           <w:p>
             <w:r>
-              <w:t>Test functionality of Dashboard stats timer button</w:t>
+              <w:t>Test functionality of Dashboard stat</w:t>
+            </w:r>
+            <w:r>
+              <w:t xml:space="preserve">istics </w:t>
+            </w:r>
+            <w:r>
+              <w:t>button</w:t>
             </w:r>
           </w:p>
         </w:tc>
@@ -1198,7 +1253,7 @@
           </w:tcPr>
           <w:p>
             <w:r>
-              <w:t>Statistics screen timer button</w:t>
+              <w:t>Statistics screen button</w:t>
             </w:r>
           </w:p>
         </w:tc>
@@ -1266,7 +1321,11 @@
             <w:vAlign w:val="center"/>
             <w:hideMark/>
           </w:tcPr>
-          <w:p/>
+          <w:p>
+            <w:r>
+              <w:t>No statistics screen appears on top of Dashboard</w:t>
+            </w:r>
+          </w:p>
         </w:tc>
         <w:tc>
           <w:tcPr>
@@ -1286,7 +1345,11 @@
             <w:vAlign w:val="center"/>
             <w:hideMark/>
           </w:tcPr>
-          <w:p/>
+          <w:p>
+            <w:r>
+              <w:t>Fail</w:t>
+            </w:r>
+          </w:p>
         </w:tc>
       </w:tr>
     </w:tbl>
@@ -1705,6 +1768,7 @@
   <w:style w:type="character" w:default="1" w:styleId="DefaultParagraphFont">
     <w:name w:val="Default Paragraph Font"/>
     <w:uiPriority w:val="1"/>
+    <w:semiHidden/>
     <w:unhideWhenUsed/>
   </w:style>
   <w:style w:type="table" w:default="1" w:styleId="TableNormal">

</xml_diff>

<commit_message>
blackbox_test_03-1ac0071: Test functionality of Dashboard profile button, Test functionality of Dashboard play/pause timer button, Test functionality of Dashboard statistics button
</commit_message>
<xml_diff>
--- a/Tests/Test_04-1ac0071/blackbox_test_03-1ac0071.docx
+++ b/Tests/Test_04-1ac0071/blackbox_test_03-1ac0071.docx
@@ -785,7 +785,13 @@
           </w:tcPr>
           <w:p>
             <w:r>
-              <w:t>Test functionality of Dashboard background setup button</w:t>
+              <w:t xml:space="preserve">Test functionality of Dashboard </w:t>
+            </w:r>
+            <w:r>
+              <w:t xml:space="preserve">profile </w:t>
+            </w:r>
+            <w:r>
+              <w:t>button</w:t>
             </w:r>
           </w:p>
         </w:tc>

</xml_diff>